<commit_message>
removed rouge check box
</commit_message>
<xml_diff>
--- a/weeklyMeetings/Setup Notes.docx
+++ b/weeklyMeetings/Setup Notes.docx
@@ -17,15 +17,17 @@
     </w:p>
     <w:p>
       <w:r>
-        <w:t>Remove the rouge comment button and reword metat</w:t>
-      </w:r>
-      <w:r>
-        <w:t>ag</w:t>
+        <w:t>Add the reflective_note.py file to the evaluation notebooks folder, and change .js file pointing to .py file location to just %run reflective_note</w:t>
       </w:r>
     </w:p>
     <w:p>
       <w:r>
-        <w:t>Add the reflective_note.py file to the evaluation notebooks folder, and change .js file pointing to .py file location to just %run reflective_note</w:t>
+        <w:t>Pip install firebase_admin</w:t>
+      </w:r>
+    </w:p>
+    <w:p>
+      <w:r>
+        <w:t xml:space="preserve">Pip install replicate </w:t>
       </w:r>
     </w:p>
     <w:sectPr>

</xml_diff>

<commit_message>
changes to notebooks for eval
</commit_message>
<xml_diff>
--- a/weeklyMeetings/Setup Notes.docx
+++ b/weeklyMeetings/Setup Notes.docx
@@ -17,17 +17,55 @@
     </w:p>
     <w:p>
       <w:r>
-        <w:t>Add the reflective_note.py file to the evaluation notebooks folder, and change .js file pointing to .py file location to just %run reflective_note</w:t>
+        <w:t>Add the reflective_note.py file to the evaluation notebooks folder, and change .</w:t>
+      </w:r>
+      <w:proofErr w:type="spellStart"/>
+      <w:r>
+        <w:t>js</w:t>
+      </w:r>
+      <w:proofErr w:type="spellEnd"/>
+      <w:r>
+        <w:t xml:space="preserve"> file pointing to .</w:t>
+      </w:r>
+      <w:proofErr w:type="spellStart"/>
+      <w:r>
+        <w:t>py</w:t>
+      </w:r>
+      <w:proofErr w:type="spellEnd"/>
+      <w:r>
+        <w:t xml:space="preserve"> file location to just %run </w:t>
+      </w:r>
+      <w:proofErr w:type="spellStart"/>
+      <w:r>
+        <w:t>reflective_note</w:t>
+      </w:r>
+      <w:proofErr w:type="spellEnd"/>
+    </w:p>
+    <w:p>
+      <w:r>
+        <w:t xml:space="preserve">Pip install </w:t>
+      </w:r>
+      <w:proofErr w:type="spellStart"/>
+      <w:r>
+        <w:t>firebase_admin</w:t>
+      </w:r>
+      <w:proofErr w:type="spellEnd"/>
+    </w:p>
+    <w:p>
+      <w:r>
+        <w:t xml:space="preserve">Pip install replicate </w:t>
+      </w:r>
+    </w:p>
+    <w:p/>
+    <w:p/>
+    <w:p>
+      <w:r>
+        <w:t>##Remember</w:t>
       </w:r>
     </w:p>
     <w:p>
       <w:r>
-        <w:t>Pip install firebase_admin</w:t>
-      </w:r>
-    </w:p>
-    <w:p>
-      <w:r>
-        <w:t xml:space="preserve">Pip install replicate </w:t>
+        <w:t xml:space="preserve">You have the reflective tool bar enabled.  This means that you can record your time spent, write reflective notes, and update how you are feeling.  Please start the timer when you open this Notebook and click the save button when you are finished. Use the reflective note button to add notes throughout.  I would also recommend using the emotion selector at the start and end of the lab.  Once finished with the Notebook, click the lightning bolt button on the tool bar to complete your evaluation and reflections. Always remember to input the correct lab number when asked. </w:t>
       </w:r>
     </w:p>
     <w:sectPr>

</xml_diff>